<commit_message>
feat: TP2 finalizado 80%
</commit_message>
<xml_diff>
--- a/TP1/documentos/samuel_hermany_DR3_TP1.docx
+++ b/TP1/documentos/samuel_hermany_DR3_TP1.docx
@@ -4579,6 +4579,26 @@
       </w:pPr>
       <w:r>
         <w:lastRenderedPageBreak/>
+        <w:t>GitHub</w:t>
+      </w:r>
+    </w:p>
+    <w:p>
+      <w:hyperlink r:id="rId7" w:history="1">
+        <w:r>
+          <w:rPr>
+            <w:rStyle w:val="Hyperlink"/>
+            <w:u w:val="none"/>
+          </w:rPr>
+          <w:t>https://github.com/faculdade-infnet/V-2-Microsservicos-e-Spring-Cloud/tree/main/TP1</w:t>
+        </w:r>
+      </w:hyperlink>
+    </w:p>
+    <w:p/>
+    <w:p>
+      <w:pPr>
+        <w:pStyle w:val="Heading1"/>
+      </w:pPr>
+      <w:r>
         <w:t>A1.</w:t>
       </w:r>
       <w:r>
@@ -5203,6 +5223,7 @@
         <w:pStyle w:val="Heading2"/>
       </w:pPr>
       <w:r>
+        <w:lastRenderedPageBreak/>
         <w:t>B3.</w:t>
       </w:r>
       <w:r>
@@ -5300,7 +5321,6 @@
         </w:numPr>
       </w:pPr>
       <w:r>
-        <w:lastRenderedPageBreak/>
         <w:t>Resiliência e tolerância a falhas</w:t>
       </w:r>
     </w:p>
@@ -9845,6 +9865,7 @@
                 <w:sz w:val="22"/>
                 <w:lang w:val="en-US"/>
               </w:rPr>
+              <w:lastRenderedPageBreak/>
               <w:t>12</w:t>
             </w:r>
           </w:p>
@@ -10243,7 +10264,6 @@
         <w:pStyle w:val="Heading2"/>
       </w:pPr>
       <w:r>
-        <w:lastRenderedPageBreak/>
         <w:t>B5.</w:t>
       </w:r>
       <w:r>
@@ -10437,105 +10457,6 @@
             <wp:extent cx="2991267" cy="1409897"/>
             <wp:effectExtent l="0" t="0" r="0" b="0"/>
             <wp:docPr id="46" name="Picture 46"/>
-            <wp:cNvGraphicFramePr>
-              <a:graphicFrameLocks xmlns:a="http://schemas.openxmlformats.org/drawingml/2006/main" noChangeAspect="1"/>
-            </wp:cNvGraphicFramePr>
-            <a:graphic xmlns:a="http://schemas.openxmlformats.org/drawingml/2006/main">
-              <a:graphicData uri="http://schemas.openxmlformats.org/drawingml/2006/picture">
-                <pic:pic xmlns:pic="http://schemas.openxmlformats.org/drawingml/2006/picture">
-                  <pic:nvPicPr>
-                    <pic:cNvPr id="1" name=""/>
-                    <pic:cNvPicPr/>
-                  </pic:nvPicPr>
-                  <pic:blipFill>
-                    <a:blip r:embed="rId7"/>
-                    <a:stretch>
-                      <a:fillRect/>
-                    </a:stretch>
-                  </pic:blipFill>
-                  <pic:spPr>
-                    <a:xfrm>
-                      <a:off x="0" y="0"/>
-                      <a:ext cx="2991267" cy="1409897"/>
-                    </a:xfrm>
-                    <a:prstGeom prst="rect">
-                      <a:avLst/>
-                    </a:prstGeom>
-                  </pic:spPr>
-                </pic:pic>
-              </a:graphicData>
-            </a:graphic>
-          </wp:inline>
-        </w:drawing>
-      </w:r>
-    </w:p>
-    <w:p/>
-    <w:p>
-      <w:pPr>
-        <w:pStyle w:val="ListParagraph"/>
-        <w:numPr>
-          <w:ilvl w:val="0"/>
-          <w:numId w:val="23"/>
-        </w:numPr>
-      </w:pPr>
-      <w:r>
-        <w:t xml:space="preserve">Inicie o </w:t>
-      </w:r>
-      <w:proofErr w:type="spellStart"/>
-      <w:r>
-        <w:t>service</w:t>
-      </w:r>
-      <w:proofErr w:type="spellEnd"/>
-      <w:r>
-        <w:t xml:space="preserve">-b e </w:t>
-      </w:r>
-      <w:r>
-        <w:t>a</w:t>
-      </w:r>
-      <w:r>
-        <w:t xml:space="preserve">cesse </w:t>
-      </w:r>
-      <w:r>
-        <w:t>n</w:t>
-      </w:r>
-      <w:r>
-        <w:t>o navegador</w:t>
-      </w:r>
-      <w:r>
-        <w:t>:</w:t>
-      </w:r>
-    </w:p>
-    <w:p>
-      <w:r>
-        <w:t>http://localhost:8082/welcome?name=Samuel</w:t>
-      </w:r>
-    </w:p>
-    <w:p/>
-    <w:p>
-      <w:pPr>
-        <w:rPr>
-          <w:b/>
-          <w:bCs/>
-        </w:rPr>
-      </w:pPr>
-      <w:r>
-        <w:rPr>
-          <w:b/>
-          <w:bCs/>
-        </w:rPr>
-        <w:t>Resultado:</w:t>
-      </w:r>
-    </w:p>
-    <w:p>
-      <w:pPr>
-        <w:pStyle w:val="Imagem"/>
-      </w:pPr>
-      <w:r>
-        <w:drawing>
-          <wp:inline distT="0" distB="0" distL="0" distR="0" wp14:anchorId="524C65E4" wp14:editId="57EDB152">
-            <wp:extent cx="4124901" cy="1467055"/>
-            <wp:effectExtent l="0" t="0" r="9525" b="0"/>
-            <wp:docPr id="47" name="Picture 47"/>
             <wp:cNvGraphicFramePr>
               <a:graphicFrameLocks xmlns:a="http://schemas.openxmlformats.org/drawingml/2006/main" noChangeAspect="1"/>
             </wp:cNvGraphicFramePr>
@@ -10555,7 +10476,7 @@
                   <pic:spPr>
                     <a:xfrm>
                       <a:off x="0" y="0"/>
-                      <a:ext cx="4124901" cy="1467055"/>
+                      <a:ext cx="2991267" cy="1409897"/>
                     </a:xfrm>
                     <a:prstGeom prst="rect">
                       <a:avLst/>
@@ -10568,28 +10489,61 @@
         </w:drawing>
       </w:r>
     </w:p>
+    <w:p/>
     <w:p>
       <w:pPr>
-        <w:pStyle w:val="Heading2"/>
-      </w:pPr>
-      <w:r>
-        <w:lastRenderedPageBreak/>
-        <w:t>Imagens da Aplicação</w:t>
+        <w:pStyle w:val="ListParagraph"/>
+        <w:numPr>
+          <w:ilvl w:val="0"/>
+          <w:numId w:val="23"/>
+        </w:numPr>
+      </w:pPr>
+      <w:r>
+        <w:t xml:space="preserve">Inicie o </w:t>
+      </w:r>
+      <w:proofErr w:type="spellStart"/>
+      <w:r>
+        <w:t>service</w:t>
+      </w:r>
+      <w:proofErr w:type="spellEnd"/>
+      <w:r>
+        <w:t xml:space="preserve">-b e </w:t>
+      </w:r>
+      <w:r>
+        <w:t>a</w:t>
+      </w:r>
+      <w:r>
+        <w:t xml:space="preserve">cesse </w:t>
+      </w:r>
+      <w:r>
+        <w:t>n</w:t>
+      </w:r>
+      <w:r>
+        <w:t>o navegador</w:t>
+      </w:r>
+      <w:r>
+        <w:t>:</w:t>
       </w:r>
     </w:p>
     <w:p>
-      <w:pPr>
-        <w:pStyle w:val="Heading3"/>
-        <w:numPr>
-          <w:ilvl w:val="0"/>
-          <w:numId w:val="20"/>
-        </w:numPr>
-      </w:pPr>
-      <w:r>
-        <w:t xml:space="preserve">Criação </w:t>
-      </w:r>
-      <w:r>
-        <w:t>Service a</w:t>
+      <w:r>
+        <w:t>http://localhost:8082/welcome?name=Samuel</w:t>
+      </w:r>
+    </w:p>
+    <w:p/>
+    <w:p>
+      <w:pPr>
+        <w:rPr>
+          <w:b/>
+          <w:bCs/>
+        </w:rPr>
+      </w:pPr>
+      <w:r>
+        <w:rPr>
+          <w:b/>
+          <w:bCs/>
+        </w:rPr>
+        <w:t>Resultado:</w:t>
       </w:r>
     </w:p>
     <w:p>
@@ -10597,11 +10551,12 @@
         <w:pStyle w:val="Imagem"/>
       </w:pPr>
       <w:r>
+        <w:lastRenderedPageBreak/>
         <w:drawing>
-          <wp:inline distT="0" distB="0" distL="0" distR="0" wp14:anchorId="14815F90" wp14:editId="10F67832">
-            <wp:extent cx="3169568" cy="2592125"/>
-            <wp:effectExtent l="0" t="0" r="0" b="0"/>
-            <wp:docPr id="36" name="Picture 36"/>
+          <wp:inline distT="0" distB="0" distL="0" distR="0" wp14:anchorId="524C65E4" wp14:editId="57EDB152">
+            <wp:extent cx="4124901" cy="1467055"/>
+            <wp:effectExtent l="0" t="0" r="9525" b="0"/>
+            <wp:docPr id="47" name="Picture 47"/>
             <wp:cNvGraphicFramePr>
               <a:graphicFrameLocks xmlns:a="http://schemas.openxmlformats.org/drawingml/2006/main" noChangeAspect="1"/>
             </wp:cNvGraphicFramePr>
@@ -10621,7 +10576,7 @@
                   <pic:spPr>
                     <a:xfrm>
                       <a:off x="0" y="0"/>
-                      <a:ext cx="3189255" cy="2608225"/>
+                      <a:ext cx="4124901" cy="1467055"/>
                     </a:xfrm>
                     <a:prstGeom prst="rect">
                       <a:avLst/>
@@ -10633,15 +10588,40 @@
           </wp:inline>
         </w:drawing>
       </w:r>
-      <w:r>
-        <w:t xml:space="preserve">  </w:t>
-      </w:r>
+    </w:p>
+    <w:p>
+      <w:pPr>
+        <w:pStyle w:val="Heading2"/>
+      </w:pPr>
+      <w:r>
+        <w:t>Imagens da Aplicação</w:t>
+      </w:r>
+    </w:p>
+    <w:p>
+      <w:pPr>
+        <w:pStyle w:val="Heading3"/>
+        <w:numPr>
+          <w:ilvl w:val="0"/>
+          <w:numId w:val="20"/>
+        </w:numPr>
+      </w:pPr>
+      <w:r>
+        <w:t xml:space="preserve">Criação </w:t>
+      </w:r>
+      <w:r>
+        <w:t>Service a</w:t>
+      </w:r>
+    </w:p>
+    <w:p>
+      <w:pPr>
+        <w:pStyle w:val="Imagem"/>
+      </w:pPr>
       <w:r>
         <w:drawing>
-          <wp:inline distT="0" distB="0" distL="0" distR="0" wp14:anchorId="69BC835C" wp14:editId="05CE2450">
-            <wp:extent cx="3156668" cy="2581575"/>
-            <wp:effectExtent l="0" t="0" r="5715" b="9525"/>
-            <wp:docPr id="37" name="Picture 37"/>
+          <wp:inline distT="0" distB="0" distL="0" distR="0" wp14:anchorId="14815F90" wp14:editId="10F67832">
+            <wp:extent cx="3169568" cy="2592125"/>
+            <wp:effectExtent l="0" t="0" r="0" b="0"/>
+            <wp:docPr id="36" name="Picture 36"/>
             <wp:cNvGraphicFramePr>
               <a:graphicFrameLocks xmlns:a="http://schemas.openxmlformats.org/drawingml/2006/main" noChangeAspect="1"/>
             </wp:cNvGraphicFramePr>
@@ -10661,6 +10641,46 @@
                   <pic:spPr>
                     <a:xfrm>
                       <a:off x="0" y="0"/>
+                      <a:ext cx="3189255" cy="2608225"/>
+                    </a:xfrm>
+                    <a:prstGeom prst="rect">
+                      <a:avLst/>
+                    </a:prstGeom>
+                  </pic:spPr>
+                </pic:pic>
+              </a:graphicData>
+            </a:graphic>
+          </wp:inline>
+        </w:drawing>
+      </w:r>
+      <w:r>
+        <w:t xml:space="preserve">  </w:t>
+      </w:r>
+      <w:r>
+        <w:drawing>
+          <wp:inline distT="0" distB="0" distL="0" distR="0" wp14:anchorId="69BC835C" wp14:editId="05CE2450">
+            <wp:extent cx="3156668" cy="2581575"/>
+            <wp:effectExtent l="0" t="0" r="5715" b="9525"/>
+            <wp:docPr id="37" name="Picture 37"/>
+            <wp:cNvGraphicFramePr>
+              <a:graphicFrameLocks xmlns:a="http://schemas.openxmlformats.org/drawingml/2006/main" noChangeAspect="1"/>
+            </wp:cNvGraphicFramePr>
+            <a:graphic xmlns:a="http://schemas.openxmlformats.org/drawingml/2006/main">
+              <a:graphicData uri="http://schemas.openxmlformats.org/drawingml/2006/picture">
+                <pic:pic xmlns:pic="http://schemas.openxmlformats.org/drawingml/2006/picture">
+                  <pic:nvPicPr>
+                    <pic:cNvPr id="1" name=""/>
+                    <pic:cNvPicPr/>
+                  </pic:nvPicPr>
+                  <pic:blipFill>
+                    <a:blip r:embed="rId11"/>
+                    <a:stretch>
+                      <a:fillRect/>
+                    </a:stretch>
+                  </pic:blipFill>
+                  <pic:spPr>
+                    <a:xfrm>
+                      <a:off x="0" y="0"/>
                       <a:ext cx="3175412" cy="2596904"/>
                     </a:xfrm>
                     <a:prstGeom prst="rect">
@@ -10712,7 +10732,7 @@
                     <pic:cNvPicPr/>
                   </pic:nvPicPr>
                   <pic:blipFill>
-                    <a:blip r:embed="rId11"/>
+                    <a:blip r:embed="rId12"/>
                     <a:stretch>
                       <a:fillRect/>
                     </a:stretch>
@@ -10758,7 +10778,7 @@
                     <pic:cNvPicPr/>
                   </pic:nvPicPr>
                   <pic:blipFill rotWithShape="1">
-                    <a:blip r:embed="rId12"/>
+                    <a:blip r:embed="rId13"/>
                     <a:srcRect r="13924"/>
                     <a:stretch/>
                   </pic:blipFill>
@@ -10795,6 +10815,7 @@
         </w:numPr>
       </w:pPr>
       <w:r>
+        <w:lastRenderedPageBreak/>
         <w:t xml:space="preserve">Criação </w:t>
       </w:r>
       <w:r>
@@ -10828,7 +10849,7 @@
                     <pic:cNvPicPr/>
                   </pic:nvPicPr>
                   <pic:blipFill>
-                    <a:blip r:embed="rId13"/>
+                    <a:blip r:embed="rId14"/>
                     <a:stretch>
                       <a:fillRect/>
                     </a:stretch>
@@ -10871,7 +10892,7 @@
                     <pic:cNvPicPr/>
                   </pic:nvPicPr>
                   <pic:blipFill>
-                    <a:blip r:embed="rId14"/>
+                    <a:blip r:embed="rId15"/>
                     <a:stretch>
                       <a:fillRect/>
                     </a:stretch>
@@ -10903,7 +10924,6 @@
       </w:pPr>
       <w:proofErr w:type="spellStart"/>
       <w:r>
-        <w:lastRenderedPageBreak/>
         <w:t>Service-a</w:t>
       </w:r>
       <w:proofErr w:type="spellEnd"/>
@@ -10921,108 +10941,6 @@
             <wp:extent cx="6479540" cy="2562860"/>
             <wp:effectExtent l="0" t="0" r="0" b="8890"/>
             <wp:docPr id="42" name="Picture 42"/>
-            <wp:cNvGraphicFramePr>
-              <a:graphicFrameLocks xmlns:a="http://schemas.openxmlformats.org/drawingml/2006/main" noChangeAspect="1"/>
-            </wp:cNvGraphicFramePr>
-            <a:graphic xmlns:a="http://schemas.openxmlformats.org/drawingml/2006/main">
-              <a:graphicData uri="http://schemas.openxmlformats.org/drawingml/2006/picture">
-                <pic:pic xmlns:pic="http://schemas.openxmlformats.org/drawingml/2006/picture">
-                  <pic:nvPicPr>
-                    <pic:cNvPr id="1" name=""/>
-                    <pic:cNvPicPr/>
-                  </pic:nvPicPr>
-                  <pic:blipFill>
-                    <a:blip r:embed="rId15"/>
-                    <a:stretch>
-                      <a:fillRect/>
-                    </a:stretch>
-                  </pic:blipFill>
-                  <pic:spPr>
-                    <a:xfrm>
-                      <a:off x="0" y="0"/>
-                      <a:ext cx="6479540" cy="2562860"/>
-                    </a:xfrm>
-                    <a:prstGeom prst="rect">
-                      <a:avLst/>
-                    </a:prstGeom>
-                  </pic:spPr>
-                </pic:pic>
-              </a:graphicData>
-            </a:graphic>
-          </wp:inline>
-        </w:drawing>
-      </w:r>
-    </w:p>
-    <w:p/>
-    <w:p>
-      <w:pPr>
-        <w:pStyle w:val="Heading3"/>
-        <w:numPr>
-          <w:ilvl w:val="0"/>
-          <w:numId w:val="20"/>
-        </w:numPr>
-      </w:pPr>
-      <w:proofErr w:type="spellStart"/>
-      <w:r>
-        <w:t>Welcome</w:t>
-      </w:r>
-      <w:proofErr w:type="spellEnd"/>
-      <w:r>
-        <w:t xml:space="preserve"> </w:t>
-      </w:r>
-      <w:proofErr w:type="spellStart"/>
-      <w:r>
-        <w:t>Controller</w:t>
-      </w:r>
-      <w:proofErr w:type="spellEnd"/>
-    </w:p>
-    <w:p>
-      <w:r>
-        <w:t xml:space="preserve">Faz a união da mensagem recebida do </w:t>
-      </w:r>
-      <w:proofErr w:type="spellStart"/>
-      <w:r>
-        <w:t>service-a</w:t>
-      </w:r>
-      <w:proofErr w:type="spellEnd"/>
-      <w:r>
-        <w:t xml:space="preserve"> e cria o </w:t>
-      </w:r>
-      <w:proofErr w:type="spellStart"/>
-      <w:r>
-        <w:t>end</w:t>
-      </w:r>
-      <w:proofErr w:type="spellEnd"/>
-      <w:r>
-        <w:t xml:space="preserve"> point final a ser exibido utilizando nome informado na </w:t>
-      </w:r>
-      <w:proofErr w:type="spellStart"/>
-      <w:r>
-        <w:t>url</w:t>
-      </w:r>
-      <w:proofErr w:type="spellEnd"/>
-      <w:r>
-        <w:t xml:space="preserve"> via </w:t>
-      </w:r>
-      <w:proofErr w:type="spellStart"/>
-      <w:r>
-        <w:t>RequestParam</w:t>
-      </w:r>
-      <w:proofErr w:type="spellEnd"/>
-      <w:r>
-        <w:t>.</w:t>
-      </w:r>
-    </w:p>
-    <w:p>
-      <w:pPr>
-        <w:pStyle w:val="Imagem"/>
-      </w:pPr>
-      <w:r>
-        <w:drawing>
-          <wp:inline distT="0" distB="0" distL="0" distR="0" wp14:anchorId="33CC4F04" wp14:editId="4A844915">
-            <wp:extent cx="3568700" cy="2628625"/>
-            <wp:effectExtent l="0" t="0" r="0" b="635"/>
-            <wp:docPr id="44" name="Picture 44"/>
             <wp:cNvGraphicFramePr>
               <a:graphicFrameLocks xmlns:a="http://schemas.openxmlformats.org/drawingml/2006/main" noChangeAspect="1"/>
             </wp:cNvGraphicFramePr>
@@ -11042,7 +10960,7 @@
                   <pic:spPr>
                     <a:xfrm>
                       <a:off x="0" y="0"/>
-                      <a:ext cx="3594667" cy="2647752"/>
+                      <a:ext cx="6479540" cy="2562860"/>
                     </a:xfrm>
                     <a:prstGeom prst="rect">
                       <a:avLst/>
@@ -11054,18 +10972,77 @@
           </wp:inline>
         </w:drawing>
       </w:r>
-      <w:r>
-        <w:tab/>
-      </w:r>
-      <w:r>
-        <w:tab/>
-      </w:r>
+    </w:p>
+    <w:p/>
+    <w:p>
+      <w:pPr>
+        <w:pStyle w:val="Heading3"/>
+        <w:numPr>
+          <w:ilvl w:val="0"/>
+          <w:numId w:val="20"/>
+        </w:numPr>
+      </w:pPr>
+      <w:proofErr w:type="spellStart"/>
+      <w:r>
+        <w:t>Welcome</w:t>
+      </w:r>
+      <w:proofErr w:type="spellEnd"/>
+      <w:r>
+        <w:t xml:space="preserve"> </w:t>
+      </w:r>
+      <w:proofErr w:type="spellStart"/>
+      <w:r>
+        <w:t>Controller</w:t>
+      </w:r>
+      <w:proofErr w:type="spellEnd"/>
+    </w:p>
+    <w:p>
+      <w:r>
+        <w:t xml:space="preserve">Faz a união da mensagem recebida do </w:t>
+      </w:r>
+      <w:proofErr w:type="spellStart"/>
+      <w:r>
+        <w:t>service-a</w:t>
+      </w:r>
+      <w:proofErr w:type="spellEnd"/>
+      <w:r>
+        <w:t xml:space="preserve"> e cria o </w:t>
+      </w:r>
+      <w:proofErr w:type="spellStart"/>
+      <w:r>
+        <w:t>end</w:t>
+      </w:r>
+      <w:proofErr w:type="spellEnd"/>
+      <w:r>
+        <w:t xml:space="preserve"> point final a ser exibido utilizando nome informado na </w:t>
+      </w:r>
+      <w:proofErr w:type="spellStart"/>
+      <w:r>
+        <w:t>url</w:t>
+      </w:r>
+      <w:proofErr w:type="spellEnd"/>
+      <w:r>
+        <w:t xml:space="preserve"> via </w:t>
+      </w:r>
+      <w:proofErr w:type="spellStart"/>
+      <w:r>
+        <w:t>RequestParam</w:t>
+      </w:r>
+      <w:proofErr w:type="spellEnd"/>
+      <w:r>
+        <w:t>.</w:t>
+      </w:r>
+    </w:p>
+    <w:p>
+      <w:pPr>
+        <w:pStyle w:val="Imagem"/>
+      </w:pPr>
       <w:r>
         <w:drawing>
-          <wp:inline distT="0" distB="0" distL="0" distR="0" wp14:anchorId="669EF2B2" wp14:editId="7AD19331">
-            <wp:extent cx="2248214" cy="1514686"/>
-            <wp:effectExtent l="0" t="0" r="0" b="0"/>
-            <wp:docPr id="45" name="Picture 45"/>
+          <wp:inline distT="0" distB="0" distL="0" distR="0" wp14:anchorId="33CC4F04" wp14:editId="4A844915">
+            <wp:extent cx="3568700" cy="2628625"/>
+            <wp:effectExtent l="0" t="0" r="0" b="635"/>
+            <wp:docPr id="44" name="Picture 44"/>
             <wp:cNvGraphicFramePr>
               <a:graphicFrameLocks xmlns:a="http://schemas.openxmlformats.org/drawingml/2006/main" noChangeAspect="1"/>
             </wp:cNvGraphicFramePr>
@@ -11085,6 +11062,49 @@
                   <pic:spPr>
                     <a:xfrm>
                       <a:off x="0" y="0"/>
+                      <a:ext cx="3594667" cy="2647752"/>
+                    </a:xfrm>
+                    <a:prstGeom prst="rect">
+                      <a:avLst/>
+                    </a:prstGeom>
+                  </pic:spPr>
+                </pic:pic>
+              </a:graphicData>
+            </a:graphic>
+          </wp:inline>
+        </w:drawing>
+      </w:r>
+      <w:r>
+        <w:tab/>
+      </w:r>
+      <w:r>
+        <w:tab/>
+      </w:r>
+      <w:r>
+        <w:drawing>
+          <wp:inline distT="0" distB="0" distL="0" distR="0" wp14:anchorId="669EF2B2" wp14:editId="7AD19331">
+            <wp:extent cx="2248214" cy="1514686"/>
+            <wp:effectExtent l="0" t="0" r="0" b="0"/>
+            <wp:docPr id="45" name="Picture 45"/>
+            <wp:cNvGraphicFramePr>
+              <a:graphicFrameLocks xmlns:a="http://schemas.openxmlformats.org/drawingml/2006/main" noChangeAspect="1"/>
+            </wp:cNvGraphicFramePr>
+            <a:graphic xmlns:a="http://schemas.openxmlformats.org/drawingml/2006/main">
+              <a:graphicData uri="http://schemas.openxmlformats.org/drawingml/2006/picture">
+                <pic:pic xmlns:pic="http://schemas.openxmlformats.org/drawingml/2006/picture">
+                  <pic:nvPicPr>
+                    <pic:cNvPr id="1" name=""/>
+                    <pic:cNvPicPr/>
+                  </pic:nvPicPr>
+                  <pic:blipFill>
+                    <a:blip r:embed="rId18"/>
+                    <a:stretch>
+                      <a:fillRect/>
+                    </a:stretch>
+                  </pic:blipFill>
+                  <pic:spPr>
+                    <a:xfrm>
+                      <a:off x="0" y="0"/>
                       <a:ext cx="2248214" cy="1514686"/>
                     </a:xfrm>
                     <a:prstGeom prst="rect">
@@ -11098,8 +11118,6 @@
         </w:drawing>
       </w:r>
     </w:p>
-    <w:p/>
-    <w:p/>
     <w:sectPr>
       <w:pgSz w:w="11906" w:h="16838"/>
       <w:pgMar w:top="851" w:right="851" w:bottom="851" w:left="851" w:header="709" w:footer="709" w:gutter="0"/>

</xml_diff>